<commit_message>
Instructions on how to make a BOOT.bin and boot from SD card were added
</commit_message>
<xml_diff>
--- a/doc/HDMI on ZC706.docx
+++ b/doc/HDMI on ZC706.docx
@@ -155,19 +155,7 @@
         <w:rPr>
           <w:lang w:val="en-US"/>
         </w:rPr>
-        <w:t xml:space="preserve">. </w:t>
-      </w:r>
-      <w:r>
-        <w:rPr>
-          <w:lang w:val="en-US"/>
-        </w:rPr>
-        <w:t>AXI4-Stream to Video Out</w:t>
-      </w:r>
-      <w:r>
-        <w:rPr>
-          <w:lang w:val="en-US"/>
-        </w:rPr>
-        <w:t xml:space="preserve"> converts AXI stream video into </w:t>
+        <w:t xml:space="preserve">. AXI4-Stream to Video Out converts AXI stream video into </w:t>
       </w:r>
       <w:r>
         <w:rPr>
@@ -181,8 +169,6 @@
         </w:rPr>
         <w:t>stream.</w:t>
       </w:r>
-      <w:bookmarkStart w:id="0" w:name="_GoBack"/>
-      <w:bookmarkEnd w:id="0"/>
     </w:p>
     <w:p>
       <w:pPr>
@@ -414,7 +400,20 @@
         <w:rPr>
           <w:lang w:val="en-US"/>
         </w:rPr>
-        <w:t>Here are steps to send simple video pattern from the board ZC706 to the monitor:</w:t>
+        <w:t xml:space="preserve">Here are </w:t>
+      </w:r>
+      <w:r>
+        <w:rPr>
+          <w:b/>
+          <w:lang w:val="en-US"/>
+        </w:rPr>
+        <w:t>steps to send simple video pattern from the board ZC706 to the monitor</w:t>
+      </w:r>
+      <w:r>
+        <w:rPr>
+          <w:lang w:val="en-US"/>
+        </w:rPr>
+        <w:t>:</w:t>
       </w:r>
     </w:p>
     <w:p>
@@ -887,6 +886,667 @@
         </w:rPr>
         <w:t>un the application (Right click on the Application &gt; Run As &gt; Launch on Hardware (System Debugger))</w:t>
       </w:r>
+    </w:p>
+    <w:p>
+      <w:pPr>
+        <w:pStyle w:val="a3"/>
+        <w:numPr>
+          <w:ilvl w:val="0"/>
+          <w:numId w:val="4"/>
+        </w:numPr>
+        <w:rPr>
+          <w:lang w:val="en-US"/>
+        </w:rPr>
+      </w:pPr>
+    </w:p>
+    <w:p>
+      <w:pPr>
+        <w:rPr>
+          <w:lang w:val="en-US"/>
+        </w:rPr>
+      </w:pPr>
+      <w:r>
+        <w:rPr>
+          <w:b/>
+          <w:lang w:val="en-US"/>
+        </w:rPr>
+        <w:t xml:space="preserve">Instructions on how to make a </w:t>
+      </w:r>
+      <w:proofErr w:type="spellStart"/>
+      <w:r>
+        <w:rPr>
+          <w:b/>
+          <w:lang w:val="en-US"/>
+        </w:rPr>
+        <w:t>BOOT.bin</w:t>
+      </w:r>
+      <w:proofErr w:type="spellEnd"/>
+      <w:r>
+        <w:rPr>
+          <w:b/>
+          <w:lang w:val="en-US"/>
+        </w:rPr>
+        <w:t xml:space="preserve"> and boot from SD card</w:t>
+      </w:r>
+      <w:r>
+        <w:rPr>
+          <w:lang w:val="en-US"/>
+        </w:rPr>
+        <w:t xml:space="preserve"> (mostly taken from </w:t>
+      </w:r>
+      <w:hyperlink r:id="rId11" w:history="1">
+        <w:r>
+          <w:rPr>
+            <w:rStyle w:val="a4"/>
+            <w:lang w:val="en-US"/>
+          </w:rPr>
+          <w:t>https://www.css-techhelp.com/post/create-a-boot-bin-and-program-an-sd-card-with-a-on-windows</w:t>
+        </w:r>
+      </w:hyperlink>
+      <w:r>
+        <w:rPr>
+          <w:lang w:val="en-US"/>
+        </w:rPr>
+        <w:t>)</w:t>
+      </w:r>
+    </w:p>
+    <w:p>
+      <w:pPr>
+        <w:pStyle w:val="a3"/>
+        <w:numPr>
+          <w:ilvl w:val="0"/>
+          <w:numId w:val="5"/>
+        </w:numPr>
+        <w:rPr>
+          <w:rStyle w:val="2phjq"/>
+          <w:lang w:val="en-US"/>
+        </w:rPr>
+      </w:pPr>
+      <w:r>
+        <w:rPr>
+          <w:lang w:val="en-US"/>
+        </w:rPr>
+        <w:t xml:space="preserve">We need to create the </w:t>
+      </w:r>
+      <w:r>
+        <w:rPr>
+          <w:rStyle w:val="2phjq"/>
+          <w:lang w:val="en-US"/>
+        </w:rPr>
+        <w:t>first stage boot loader (FSBL) that will load the bitstream and the</w:t>
+      </w:r>
+      <w:r>
+        <w:rPr>
+          <w:rStyle w:val="2phjq"/>
+          <w:lang w:val="en-US"/>
+        </w:rPr>
+        <w:t xml:space="preserve"> video application</w:t>
+      </w:r>
+      <w:r>
+        <w:rPr>
+          <w:rStyle w:val="2phjq"/>
+          <w:lang w:val="en-US"/>
+        </w:rPr>
+        <w:t>:</w:t>
+      </w:r>
+    </w:p>
+    <w:p>
+      <w:pPr>
+        <w:ind w:left="1080"/>
+        <w:rPr>
+          <w:lang w:val="en-US"/>
+        </w:rPr>
+      </w:pPr>
+      <w:r>
+        <w:rPr>
+          <w:lang w:val="en-US"/>
+        </w:rPr>
+        <w:t>File-&gt;New-&gt;Application Project</w:t>
+      </w:r>
+      <w:r>
+        <w:rPr>
+          <w:lang w:val="en-US"/>
+        </w:rPr>
+        <w:t>-</w:t>
+      </w:r>
+      <w:proofErr w:type="gramStart"/>
+      <w:r>
+        <w:rPr>
+          <w:lang w:val="en-US"/>
+        </w:rPr>
+        <w:t>&gt;”Project</w:t>
+      </w:r>
+      <w:proofErr w:type="gramEnd"/>
+      <w:r>
+        <w:rPr>
+          <w:lang w:val="en-US"/>
+        </w:rPr>
+        <w:t xml:space="preserve"> Name” = </w:t>
+      </w:r>
+      <w:proofErr w:type="spellStart"/>
+      <w:r>
+        <w:rPr>
+          <w:lang w:val="en-US"/>
+        </w:rPr>
+        <w:t>fsbl</w:t>
+      </w:r>
+      <w:proofErr w:type="spellEnd"/>
+      <w:r>
+        <w:rPr>
+          <w:lang w:val="en-US"/>
+        </w:rPr>
+        <w:t>-&gt;Next-&gt;Zynq FSBL-&gt;Finish</w:t>
+      </w:r>
+    </w:p>
+    <w:p>
+      <w:pPr>
+        <w:pStyle w:val="a3"/>
+        <w:numPr>
+          <w:ilvl w:val="0"/>
+          <w:numId w:val="5"/>
+        </w:numPr>
+        <w:rPr>
+          <w:lang w:val="en-US"/>
+        </w:rPr>
+      </w:pPr>
+      <w:r>
+        <w:rPr>
+          <w:lang w:val="en-US"/>
+        </w:rPr>
+        <w:t xml:space="preserve">Create </w:t>
+      </w:r>
+      <w:proofErr w:type="spellStart"/>
+      <w:r>
+        <w:rPr>
+          <w:lang w:val="en-US"/>
+        </w:rPr>
+        <w:t>BOOT.bin</w:t>
+      </w:r>
+      <w:proofErr w:type="spellEnd"/>
+      <w:r>
+        <w:rPr>
+          <w:lang w:val="en-US"/>
+        </w:rPr>
+        <w:t>:</w:t>
+      </w:r>
+      <w:bookmarkStart w:id="0" w:name="_GoBack"/>
+      <w:bookmarkEnd w:id="0"/>
+    </w:p>
+    <w:p>
+      <w:pPr>
+        <w:pStyle w:val="a3"/>
+        <w:numPr>
+          <w:ilvl w:val="1"/>
+          <w:numId w:val="5"/>
+        </w:numPr>
+        <w:rPr>
+          <w:lang w:val="en-US"/>
+        </w:rPr>
+      </w:pPr>
+      <w:r>
+        <w:rPr>
+          <w:lang w:val="en-US"/>
+        </w:rPr>
+        <w:t xml:space="preserve">In the Project Explorer select </w:t>
+      </w:r>
+      <w:proofErr w:type="spellStart"/>
+      <w:r>
+        <w:rPr>
+          <w:lang w:val="en-US"/>
+        </w:rPr>
+        <w:t>fsbl</w:t>
+      </w:r>
+      <w:proofErr w:type="spellEnd"/>
+      <w:r>
+        <w:rPr>
+          <w:lang w:val="en-US"/>
+        </w:rPr>
+        <w:t>;</w:t>
+      </w:r>
+    </w:p>
+    <w:p>
+      <w:pPr>
+        <w:pStyle w:val="a3"/>
+        <w:numPr>
+          <w:ilvl w:val="1"/>
+          <w:numId w:val="5"/>
+        </w:numPr>
+        <w:rPr>
+          <w:rStyle w:val="2phjq"/>
+          <w:lang w:val="en-US"/>
+        </w:rPr>
+      </w:pPr>
+      <w:r>
+        <w:rPr>
+          <w:lang w:val="en-US"/>
+        </w:rPr>
+        <w:t>Xilinx-&gt;Create Boot Image</w:t>
+      </w:r>
+      <w:r>
+        <w:rPr>
+          <w:lang w:val="en-US"/>
+        </w:rPr>
+        <w:t>-</w:t>
+      </w:r>
+      <w:r>
+        <w:rPr>
+          <w:lang w:val="en-US"/>
+        </w:rPr>
+        <w:t>&gt;Add-&gt;</w:t>
+      </w:r>
+      <w:r>
+        <w:rPr>
+          <w:rStyle w:val="2phjq"/>
+          <w:lang w:val="en-US"/>
+        </w:rPr>
+        <w:t xml:space="preserve">Browse to </w:t>
+      </w:r>
+      <w:r>
+        <w:rPr>
+          <w:rStyle w:val="2phjq"/>
+          <w:b/>
+          <w:lang w:val="en-US"/>
+        </w:rPr>
+        <w:t>tpg_hdmi_zc706_app</w:t>
+      </w:r>
+      <w:r>
+        <w:rPr>
+          <w:rStyle w:val="a6"/>
+          <w:lang w:val="en-US"/>
+        </w:rPr>
+        <w:t>.elf</w:t>
+      </w:r>
+      <w:r>
+        <w:rPr>
+          <w:rStyle w:val="2phjq"/>
+          <w:lang w:val="en-US"/>
+        </w:rPr>
+        <w:t xml:space="preserve"> in </w:t>
+      </w:r>
+      <w:proofErr w:type="spellStart"/>
+      <w:r>
+        <w:rPr>
+          <w:rStyle w:val="2phjq"/>
+          <w:lang w:val="en-US"/>
+        </w:rPr>
+        <w:t>sdk_workspace</w:t>
+      </w:r>
+      <w:proofErr w:type="spellEnd"/>
+      <w:r>
+        <w:rPr>
+          <w:rStyle w:val="2phjq"/>
+          <w:lang w:val="en-US"/>
+        </w:rPr>
+        <w:t>\tpg_hdmi_zc706_app\Debug</w:t>
+      </w:r>
+      <w:r>
+        <w:rPr>
+          <w:rStyle w:val="2phjq"/>
+          <w:lang w:val="en-US"/>
+        </w:rPr>
+        <w:t>-&gt;Open-&gt;Ok-&gt;Create Image</w:t>
+      </w:r>
+    </w:p>
+    <w:p>
+      <w:pPr>
+        <w:pStyle w:val="a3"/>
+        <w:ind w:left="1440"/>
+        <w:rPr>
+          <w:rStyle w:val="2phjq"/>
+          <w:lang w:val="en-US"/>
+        </w:rPr>
+      </w:pPr>
+      <w:r>
+        <w:rPr>
+          <w:noProof/>
+        </w:rPr>
+        <w:drawing>
+          <wp:inline distT="0" distB="0" distL="0" distR="0" wp14:anchorId="75DA9D9F" wp14:editId="4BE69874">
+            <wp:extent cx="2821911" cy="2078652"/>
+            <wp:effectExtent l="0" t="0" r="0" b="0"/>
+            <wp:docPr id="1" name="Рисунок 1"/>
+            <wp:cNvGraphicFramePr>
+              <a:graphicFrameLocks xmlns:a="http://schemas.openxmlformats.org/drawingml/2006/main" noChangeAspect="1"/>
+            </wp:cNvGraphicFramePr>
+            <a:graphic xmlns:a="http://schemas.openxmlformats.org/drawingml/2006/main">
+              <a:graphicData uri="http://schemas.openxmlformats.org/drawingml/2006/picture">
+                <pic:pic xmlns:pic="http://schemas.openxmlformats.org/drawingml/2006/picture">
+                  <pic:nvPicPr>
+                    <pic:cNvPr id="1" name=""/>
+                    <pic:cNvPicPr/>
+                  </pic:nvPicPr>
+                  <pic:blipFill>
+                    <a:blip r:embed="rId12"/>
+                    <a:stretch>
+                      <a:fillRect/>
+                    </a:stretch>
+                  </pic:blipFill>
+                  <pic:spPr>
+                    <a:xfrm>
+                      <a:off x="0" y="0"/>
+                      <a:ext cx="2881124" cy="2122269"/>
+                    </a:xfrm>
+                    <a:prstGeom prst="rect">
+                      <a:avLst/>
+                    </a:prstGeom>
+                  </pic:spPr>
+                </pic:pic>
+              </a:graphicData>
+            </a:graphic>
+          </wp:inline>
+        </w:drawing>
+      </w:r>
+    </w:p>
+    <w:p>
+      <w:pPr>
+        <w:pStyle w:val="a3"/>
+        <w:numPr>
+          <w:ilvl w:val="1"/>
+          <w:numId w:val="5"/>
+        </w:numPr>
+        <w:rPr>
+          <w:rStyle w:val="2phjq"/>
+          <w:lang w:val="en-US"/>
+        </w:rPr>
+      </w:pPr>
+      <w:r>
+        <w:rPr>
+          <w:rStyle w:val="2phjq"/>
+          <w:lang w:val="en-US"/>
+        </w:rPr>
+        <w:t>You should see Build Finished (took ...</w:t>
+      </w:r>
+      <w:proofErr w:type="spellStart"/>
+      <w:r>
+        <w:rPr>
+          <w:rStyle w:val="2phjq"/>
+          <w:lang w:val="en-US"/>
+        </w:rPr>
+        <w:t>ms</w:t>
+      </w:r>
+      <w:proofErr w:type="spellEnd"/>
+      <w:r>
+        <w:rPr>
+          <w:rStyle w:val="2phjq"/>
+          <w:lang w:val="en-US"/>
+        </w:rPr>
+        <w:t>)</w:t>
+      </w:r>
+      <w:r>
+        <w:rPr>
+          <w:rStyle w:val="2phjq"/>
+          <w:lang w:val="en-US"/>
+        </w:rPr>
+        <w:t xml:space="preserve"> </w:t>
+      </w:r>
+      <w:r>
+        <w:rPr>
+          <w:rStyle w:val="2phjq"/>
+          <w:lang w:val="en-US"/>
+        </w:rPr>
+        <w:t xml:space="preserve">...and </w:t>
+      </w:r>
+      <w:proofErr w:type="spellStart"/>
+      <w:r>
+        <w:rPr>
+          <w:rStyle w:val="2phjq"/>
+          <w:lang w:val="en-US"/>
+        </w:rPr>
+        <w:t>Bootgen</w:t>
+      </w:r>
+      <w:proofErr w:type="spellEnd"/>
+      <w:r>
+        <w:rPr>
+          <w:rStyle w:val="2phjq"/>
+          <w:lang w:val="en-US"/>
+        </w:rPr>
+        <w:t xml:space="preserve"> command execution is done.</w:t>
+      </w:r>
+    </w:p>
+    <w:p>
+      <w:pPr>
+        <w:pStyle w:val="a3"/>
+        <w:numPr>
+          <w:ilvl w:val="0"/>
+          <w:numId w:val="5"/>
+        </w:numPr>
+        <w:rPr>
+          <w:lang w:val="en-US"/>
+        </w:rPr>
+      </w:pPr>
+      <w:r>
+        <w:rPr>
+          <w:lang w:val="en-US"/>
+        </w:rPr>
+        <w:t xml:space="preserve">Format SD card to FAT32, copy </w:t>
+      </w:r>
+      <w:proofErr w:type="spellStart"/>
+      <w:r>
+        <w:rPr>
+          <w:lang w:val="en-US"/>
+        </w:rPr>
+        <w:t>BOOT.bin</w:t>
+      </w:r>
+      <w:proofErr w:type="spellEnd"/>
+      <w:r>
+        <w:rPr>
+          <w:lang w:val="en-US"/>
+        </w:rPr>
+        <w:t xml:space="preserve"> to SD card</w:t>
+      </w:r>
+    </w:p>
+    <w:p>
+      <w:pPr>
+        <w:pStyle w:val="a3"/>
+        <w:numPr>
+          <w:ilvl w:val="0"/>
+          <w:numId w:val="5"/>
+        </w:numPr>
+        <w:rPr>
+          <w:lang w:val="en-US"/>
+        </w:rPr>
+      </w:pPr>
+      <w:r>
+        <w:rPr>
+          <w:lang w:val="en-US"/>
+        </w:rPr>
+        <w:t>Prepare the board and start it</w:t>
+      </w:r>
+    </w:p>
+    <w:p>
+      <w:pPr>
+        <w:pStyle w:val="a3"/>
+        <w:numPr>
+          <w:ilvl w:val="1"/>
+          <w:numId w:val="5"/>
+        </w:numPr>
+        <w:rPr>
+          <w:rStyle w:val="2phjq"/>
+          <w:lang w:val="en-US"/>
+        </w:rPr>
+      </w:pPr>
+      <w:r>
+        <w:rPr>
+          <w:rStyle w:val="2phjq"/>
+          <w:lang w:val="en-US"/>
+        </w:rPr>
+        <w:t>Make sure the ZC706 is off and plug the SD card into the ZC706</w:t>
+      </w:r>
+    </w:p>
+    <w:p>
+      <w:pPr>
+        <w:pStyle w:val="a3"/>
+        <w:numPr>
+          <w:ilvl w:val="1"/>
+          <w:numId w:val="5"/>
+        </w:numPr>
+        <w:rPr>
+          <w:rStyle w:val="2phjq"/>
+          <w:lang w:val="en-US"/>
+        </w:rPr>
+      </w:pPr>
+      <w:r>
+        <w:rPr>
+          <w:rStyle w:val="2phjq"/>
+          <w:lang w:val="en-US"/>
+        </w:rPr>
+        <w:t>Set the board to SD boot mode</w:t>
+      </w:r>
+      <w:r>
+        <w:rPr>
+          <w:rStyle w:val="2phjq"/>
+          <w:lang w:val="en-US"/>
+        </w:rPr>
+        <w:t>:</w:t>
+      </w:r>
+    </w:p>
+    <w:p>
+      <w:pPr>
+        <w:pStyle w:val="a3"/>
+        <w:ind w:left="1440"/>
+        <w:rPr>
+          <w:lang w:val="en-US"/>
+        </w:rPr>
+      </w:pPr>
+      <w:r>
+        <w:rPr>
+          <w:noProof/>
+        </w:rPr>
+        <w:drawing>
+          <wp:inline distT="0" distB="0" distL="0" distR="0" wp14:anchorId="73FA624E" wp14:editId="2E2A7239">
+            <wp:extent cx="1402544" cy="1059517"/>
+            <wp:effectExtent l="0" t="0" r="7620" b="7620"/>
+            <wp:docPr id="2" name="Рисунок 2"/>
+            <wp:cNvGraphicFramePr>
+              <a:graphicFrameLocks xmlns:a="http://schemas.openxmlformats.org/drawingml/2006/main" noChangeAspect="1"/>
+            </wp:cNvGraphicFramePr>
+            <a:graphic xmlns:a="http://schemas.openxmlformats.org/drawingml/2006/main">
+              <a:graphicData uri="http://schemas.openxmlformats.org/drawingml/2006/picture">
+                <pic:pic xmlns:pic="http://schemas.openxmlformats.org/drawingml/2006/picture">
+                  <pic:nvPicPr>
+                    <pic:cNvPr id="1" name=""/>
+                    <pic:cNvPicPr/>
+                  </pic:nvPicPr>
+                  <pic:blipFill>
+                    <a:blip r:embed="rId13"/>
+                    <a:stretch>
+                      <a:fillRect/>
+                    </a:stretch>
+                  </pic:blipFill>
+                  <pic:spPr>
+                    <a:xfrm>
+                      <a:off x="0" y="0"/>
+                      <a:ext cx="1436959" cy="1085515"/>
+                    </a:xfrm>
+                    <a:prstGeom prst="rect">
+                      <a:avLst/>
+                    </a:prstGeom>
+                  </pic:spPr>
+                </pic:pic>
+              </a:graphicData>
+            </a:graphic>
+          </wp:inline>
+        </w:drawing>
+      </w:r>
+      <w:r>
+        <w:rPr>
+          <w:lang w:val="en-US"/>
+        </w:rPr>
+        <w:t xml:space="preserve"> </w:t>
+      </w:r>
+    </w:p>
+    <w:p>
+      <w:pPr>
+        <w:pStyle w:val="a3"/>
+        <w:numPr>
+          <w:ilvl w:val="1"/>
+          <w:numId w:val="5"/>
+        </w:numPr>
+        <w:rPr>
+          <w:rStyle w:val="2phjq"/>
+          <w:lang w:val="en-US"/>
+        </w:rPr>
+      </w:pPr>
+      <w:proofErr w:type="spellStart"/>
+      <w:r>
+        <w:rPr>
+          <w:rStyle w:val="2phjq"/>
+        </w:rPr>
+        <w:t>Power</w:t>
+      </w:r>
+      <w:proofErr w:type="spellEnd"/>
+      <w:r>
+        <w:rPr>
+          <w:rStyle w:val="2phjq"/>
+        </w:rPr>
+        <w:t xml:space="preserve"> </w:t>
+      </w:r>
+      <w:proofErr w:type="spellStart"/>
+      <w:r>
+        <w:rPr>
+          <w:rStyle w:val="2phjq"/>
+        </w:rPr>
+        <w:t>on</w:t>
+      </w:r>
+      <w:proofErr w:type="spellEnd"/>
+      <w:r>
+        <w:rPr>
+          <w:rStyle w:val="2phjq"/>
+        </w:rPr>
+        <w:t xml:space="preserve"> </w:t>
+      </w:r>
+      <w:proofErr w:type="spellStart"/>
+      <w:r>
+        <w:rPr>
+          <w:rStyle w:val="2phjq"/>
+        </w:rPr>
+        <w:t>the</w:t>
+      </w:r>
+      <w:proofErr w:type="spellEnd"/>
+      <w:r>
+        <w:rPr>
+          <w:rStyle w:val="2phjq"/>
+        </w:rPr>
+        <w:t xml:space="preserve"> ZC706</w:t>
+      </w:r>
+      <w:r>
+        <w:rPr>
+          <w:rStyle w:val="2phjq"/>
+        </w:rPr>
+        <w:t>.</w:t>
+      </w:r>
+    </w:p>
+    <w:p>
+      <w:pPr>
+        <w:pStyle w:val="a3"/>
+        <w:numPr>
+          <w:ilvl w:val="1"/>
+          <w:numId w:val="5"/>
+        </w:numPr>
+        <w:rPr>
+          <w:lang w:val="en-US"/>
+        </w:rPr>
+      </w:pPr>
+      <w:r>
+        <w:rPr>
+          <w:lang w:val="en-US"/>
+        </w:rPr>
+        <w:t>Moving green box should appear after a few seconds on monitor</w:t>
+      </w:r>
+    </w:p>
+    <w:p>
+      <w:pPr>
+        <w:rPr>
+          <w:lang w:val="en-US"/>
+        </w:rPr>
+      </w:pPr>
+    </w:p>
+    <w:p>
+      <w:pPr>
+        <w:rPr>
+          <w:lang w:val="en-US"/>
+        </w:rPr>
+      </w:pPr>
     </w:p>
     <w:p>
       <w:pPr>
@@ -1023,7 +1683,7 @@
   <w:abstractNum w:abstractNumId="1" w15:restartNumberingAfterBreak="0">
     <w:nsid w:val="142221C8"/>
     <w:multiLevelType w:val="hybridMultilevel"/>
-    <w:tmpl w:val="6406DAD4"/>
+    <w:tmpl w:val="9718DFF2"/>
     <w:lvl w:ilvl="0" w:tplc="0419000F">
       <w:start w:val="1"/>
       <w:numFmt w:val="decimal"/>
@@ -1333,6 +1993,98 @@
       <w:rPr>
         <w:rFonts w:ascii="Wingdings" w:hAnsi="Wingdings" w:hint="default"/>
       </w:rPr>
+    </w:lvl>
+  </w:abstractNum>
+  <w:abstractNum w:abstractNumId="4" w15:restartNumberingAfterBreak="0">
+    <w:nsid w:val="7BEB4635"/>
+    <w:multiLevelType w:val="hybridMultilevel"/>
+    <w:tmpl w:val="1376E498"/>
+    <w:lvl w:ilvl="0" w:tplc="0419000F">
+      <w:start w:val="1"/>
+      <w:numFmt w:val="decimal"/>
+      <w:lvlText w:val="%1."/>
+      <w:lvlJc w:val="left"/>
+      <w:pPr>
+        <w:ind w:left="720" w:hanging="360"/>
+      </w:pPr>
+      <w:rPr>
+        <w:rFonts w:hint="default"/>
+      </w:rPr>
+    </w:lvl>
+    <w:lvl w:ilvl="1" w:tplc="04190001">
+      <w:start w:val="1"/>
+      <w:numFmt w:val="bullet"/>
+      <w:lvlText w:val=""/>
+      <w:lvlJc w:val="left"/>
+      <w:pPr>
+        <w:ind w:left="1440" w:hanging="360"/>
+      </w:pPr>
+      <w:rPr>
+        <w:rFonts w:ascii="Symbol" w:hAnsi="Symbol" w:hint="default"/>
+      </w:rPr>
+    </w:lvl>
+    <w:lvl w:ilvl="2" w:tplc="0419001B" w:tentative="1">
+      <w:start w:val="1"/>
+      <w:numFmt w:val="lowerRoman"/>
+      <w:lvlText w:val="%3."/>
+      <w:lvlJc w:val="right"/>
+      <w:pPr>
+        <w:ind w:left="2160" w:hanging="180"/>
+      </w:pPr>
+    </w:lvl>
+    <w:lvl w:ilvl="3" w:tplc="0419000F" w:tentative="1">
+      <w:start w:val="1"/>
+      <w:numFmt w:val="decimal"/>
+      <w:lvlText w:val="%4."/>
+      <w:lvlJc w:val="left"/>
+      <w:pPr>
+        <w:ind w:left="2880" w:hanging="360"/>
+      </w:pPr>
+    </w:lvl>
+    <w:lvl w:ilvl="4" w:tplc="04190019" w:tentative="1">
+      <w:start w:val="1"/>
+      <w:numFmt w:val="lowerLetter"/>
+      <w:lvlText w:val="%5."/>
+      <w:lvlJc w:val="left"/>
+      <w:pPr>
+        <w:ind w:left="3600" w:hanging="360"/>
+      </w:pPr>
+    </w:lvl>
+    <w:lvl w:ilvl="5" w:tplc="0419001B" w:tentative="1">
+      <w:start w:val="1"/>
+      <w:numFmt w:val="lowerRoman"/>
+      <w:lvlText w:val="%6."/>
+      <w:lvlJc w:val="right"/>
+      <w:pPr>
+        <w:ind w:left="4320" w:hanging="180"/>
+      </w:pPr>
+    </w:lvl>
+    <w:lvl w:ilvl="6" w:tplc="0419000F" w:tentative="1">
+      <w:start w:val="1"/>
+      <w:numFmt w:val="decimal"/>
+      <w:lvlText w:val="%7."/>
+      <w:lvlJc w:val="left"/>
+      <w:pPr>
+        <w:ind w:left="5040" w:hanging="360"/>
+      </w:pPr>
+    </w:lvl>
+    <w:lvl w:ilvl="7" w:tplc="04190019" w:tentative="1">
+      <w:start w:val="1"/>
+      <w:numFmt w:val="lowerLetter"/>
+      <w:lvlText w:val="%8."/>
+      <w:lvlJc w:val="left"/>
+      <w:pPr>
+        <w:ind w:left="5760" w:hanging="360"/>
+      </w:pPr>
+    </w:lvl>
+    <w:lvl w:ilvl="8" w:tplc="0419001B" w:tentative="1">
+      <w:start w:val="1"/>
+      <w:numFmt w:val="lowerRoman"/>
+      <w:lvlText w:val="%9."/>
+      <w:lvlJc w:val="right"/>
+      <w:pPr>
+        <w:ind w:left="6480" w:hanging="180"/>
+      </w:pPr>
     </w:lvl>
   </w:abstractNum>
   <w:num w:numId="1">
@@ -1346,6 +2098,9 @@
   </w:num>
   <w:num w:numId="4">
     <w:abstractNumId w:val="3"/>
+  </w:num>
+  <w:num w:numId="5">
+    <w:abstractNumId w:val="4"/>
   </w:num>
 </w:numbering>
 </file>
@@ -1814,6 +2569,22 @@
     <w:basedOn w:val="a0"/>
     <w:rsid w:val="00C06162"/>
   </w:style>
+  <w:style w:type="character" w:customStyle="1" w:styleId="2phjq">
+    <w:name w:val="_2phjq"/>
+    <w:basedOn w:val="a0"/>
+    <w:rsid w:val="00837EF4"/>
+  </w:style>
+  <w:style w:type="character" w:styleId="a6">
+    <w:name w:val="Strong"/>
+    <w:basedOn w:val="a0"/>
+    <w:uiPriority w:val="22"/>
+    <w:qFormat/>
+    <w:rsid w:val="007D0227"/>
+    <w:rPr>
+      <w:b/>
+      <w:bCs/>
+    </w:rPr>
+  </w:style>
 </w:styles>
 </file>
 

</xml_diff>